<commit_message>
2/26/21 NEW! Revised Report 12489 by Teng
</commit_message>
<xml_diff>
--- a/txue34/NEW_Revised_Report_12489_Teng.docx
+++ b/txue34/NEW_Revised_Report_12489_Teng.docx
@@ -844,25 +844,7 @@
           <w:sz w:val="24"/>
           <w:szCs w:val="24"/>
         </w:rPr>
-        <w:t xml:space="preserve">Get all </w:t>
-      </w:r>
-      <w:proofErr w:type="spellStart"/>
-      <w:r>
-        <w:rPr>
-          <w:rFonts w:ascii="Times New Roman" w:hAnsi="Times New Roman" w:cs="Times New Roman"/>
-          <w:sz w:val="24"/>
-          <w:szCs w:val="24"/>
-        </w:rPr>
-        <w:t>Category_Name</w:t>
-      </w:r>
-      <w:proofErr w:type="spellEnd"/>
-      <w:r>
-        <w:rPr>
-          <w:rFonts w:ascii="Times New Roman" w:hAnsi="Times New Roman" w:cs="Times New Roman"/>
-          <w:sz w:val="24"/>
-          <w:szCs w:val="24"/>
-        </w:rPr>
-        <w:t xml:space="preserve"> data (from the </w:t>
+        <w:t xml:space="preserve">Get all Category_Name data (from the </w:t>
       </w:r>
       <w:r>
         <w:rPr>
@@ -916,15 +898,7 @@
           <w:sz w:val="24"/>
           <w:szCs w:val="24"/>
         </w:rPr>
-        <w:t xml:space="preserve"> </w:t>
-      </w:r>
-      <w:r>
-        <w:rPr>
-          <w:rFonts w:ascii="Times New Roman" w:eastAsia="SimSun" w:hAnsi="Times New Roman" w:cs="Times New Roman"/>
-          <w:sz w:val="24"/>
-          <w:szCs w:val="24"/>
-        </w:rPr>
-        <w:t>including those without products</w:t>
+        <w:t xml:space="preserve"> including those without products</w:t>
       </w:r>
       <w:r>
         <w:rPr>
@@ -1005,7 +979,6 @@
         </w:rPr>
         <w:t xml:space="preserve">maximum </w:t>
       </w:r>
-      <w:proofErr w:type="spellStart"/>
       <w:r>
         <w:rPr>
           <w:rFonts w:ascii="Times New Roman" w:eastAsia="SimSun" w:hAnsi="Times New Roman" w:cs="Times New Roman"/>
@@ -1033,7 +1006,6 @@
         </w:rPr>
         <w:t>Price</w:t>
       </w:r>
-      <w:proofErr w:type="spellEnd"/>
       <w:r>
         <w:rPr>
           <w:rFonts w:ascii="Times New Roman" w:eastAsia="SimSun" w:hAnsi="Times New Roman" w:cs="Times New Roman"/>
@@ -1575,17 +1547,7 @@
           <w:highlight w:val="yellow"/>
           <w:shd w:val="pct15" w:color="auto" w:fill="FFFFFF"/>
         </w:rPr>
-        <w:t xml:space="preserve"> </w:t>
-      </w:r>
-      <w:r>
-        <w:rPr>
-          <w:rFonts w:ascii="Times New Roman" w:eastAsia="SimSun" w:hAnsi="Times New Roman" w:cs="Times New Roman"/>
-          <w:sz w:val="32"/>
-          <w:szCs w:val="32"/>
-          <w:highlight w:val="yellow"/>
-          <w:shd w:val="pct15" w:color="auto" w:fill="FFFFFF"/>
-        </w:rPr>
-        <w:t>(Don’t include this title in the final pdf report)</w:t>
+        <w:t xml:space="preserve"> (Don’t include this title in the final pdf report)</w:t>
       </w:r>
     </w:p>
     <w:p>
@@ -2301,23 +2263,7 @@
           <w:sz w:val="24"/>
           <w:szCs w:val="24"/>
         </w:rPr>
-        <w:t>(</w:t>
-      </w:r>
-      <w:r>
-        <w:rPr>
-          <w:rFonts w:ascii="Times New Roman" w:eastAsia="SimSun" w:hAnsi="Times New Roman" w:cs="Times New Roman"/>
-          <w:sz w:val="24"/>
-          <w:szCs w:val="24"/>
-        </w:rPr>
-        <w:t>from</w:t>
-      </w:r>
-      <w:r>
-        <w:rPr>
-          <w:rFonts w:ascii="Times New Roman" w:eastAsia="SimSun" w:hAnsi="Times New Roman" w:cs="Times New Roman"/>
-          <w:sz w:val="24"/>
-          <w:szCs w:val="24"/>
-        </w:rPr>
-        <w:t xml:space="preserve"> the </w:t>
+        <w:t xml:space="preserve">(from the </w:t>
       </w:r>
       <w:r>
         <w:rPr>
@@ -2369,47 +2315,7 @@
           <w:sz w:val="24"/>
           <w:szCs w:val="24"/>
         </w:rPr>
-        <w:t xml:space="preserve">Get PID, </w:t>
-      </w:r>
-      <w:proofErr w:type="spellStart"/>
-      <w:r>
-        <w:rPr>
-          <w:rFonts w:ascii="Times New Roman" w:hAnsi="Times New Roman" w:cs="Times New Roman"/>
-          <w:bCs/>
-          <w:sz w:val="24"/>
-          <w:szCs w:val="24"/>
-        </w:rPr>
-        <w:t>Product_Name</w:t>
-      </w:r>
-      <w:proofErr w:type="spellEnd"/>
-      <w:r>
-        <w:rPr>
-          <w:rFonts w:ascii="Times New Roman" w:hAnsi="Times New Roman" w:cs="Times New Roman"/>
-          <w:bCs/>
-          <w:sz w:val="24"/>
-          <w:szCs w:val="24"/>
-        </w:rPr>
-        <w:t xml:space="preserve">, and </w:t>
-      </w:r>
-      <w:proofErr w:type="spellStart"/>
-      <w:r>
-        <w:rPr>
-          <w:rFonts w:ascii="Times New Roman" w:hAnsi="Times New Roman" w:cs="Times New Roman"/>
-          <w:bCs/>
-          <w:sz w:val="24"/>
-          <w:szCs w:val="24"/>
-        </w:rPr>
-        <w:t>Retail_Price</w:t>
-      </w:r>
-      <w:proofErr w:type="spellEnd"/>
-      <w:r>
-        <w:rPr>
-          <w:rFonts w:ascii="Times New Roman" w:hAnsi="Times New Roman" w:cs="Times New Roman"/>
-          <w:bCs/>
-          <w:sz w:val="24"/>
-          <w:szCs w:val="24"/>
-        </w:rPr>
-        <w:t xml:space="preserve"> </w:t>
+        <w:t xml:space="preserve">Get PID, Product_Name, and Retail_Price </w:t>
       </w:r>
       <w:r>
         <w:rPr>
@@ -2550,16 +2456,7 @@
           <w:sz w:val="24"/>
           <w:szCs w:val="24"/>
         </w:rPr>
-        <w:t xml:space="preserve">Get Quantity data for number of products sold </w:t>
-      </w:r>
-      <w:r>
-        <w:rPr>
-          <w:rFonts w:ascii="Times New Roman" w:hAnsi="Times New Roman" w:cs="Times New Roman"/>
-          <w:bCs/>
-          <w:sz w:val="24"/>
-          <w:szCs w:val="24"/>
-        </w:rPr>
-        <w:t>(from the</w:t>
+        <w:t>Get Quantity data for number of products sold (from the</w:t>
       </w:r>
       <w:r>
         <w:rPr>
@@ -2730,16 +2627,7 @@
           <w:sz w:val="24"/>
           <w:szCs w:val="24"/>
         </w:rPr>
-        <w:t>.</w:t>
-      </w:r>
-      <w:r>
-        <w:rPr>
-          <w:rFonts w:ascii="Times New Roman" w:hAnsi="Times New Roman" w:cs="Times New Roman"/>
-          <w:bCs/>
-          <w:sz w:val="24"/>
-          <w:szCs w:val="24"/>
-        </w:rPr>
-        <w:t xml:space="preserve"> </w:t>
+        <w:t xml:space="preserve">. </w:t>
       </w:r>
       <w:r>
         <w:rPr>
@@ -2827,19 +2715,8 @@
           <w:sz w:val="24"/>
           <w:szCs w:val="24"/>
         </w:rPr>
-        <w:t xml:space="preserve">at the Date has a </w:t>
-      </w:r>
-      <w:proofErr w:type="spellStart"/>
-      <w:r>
-        <w:rPr>
-          <w:rFonts w:ascii="Times New Roman" w:hAnsi="Times New Roman" w:cs="Times New Roman"/>
-          <w:bCs/>
-          <w:sz w:val="24"/>
-          <w:szCs w:val="24"/>
-        </w:rPr>
-        <w:t>Discount_Price</w:t>
-      </w:r>
-      <w:proofErr w:type="spellEnd"/>
+        <w:t>at the Date has a Discount_Price</w:t>
+      </w:r>
       <w:r>
         <w:rPr>
           <w:rFonts w:ascii="Times New Roman" w:hAnsi="Times New Roman" w:cs="Times New Roman"/>
@@ -3015,16 +2892,7 @@
           <w:sz w:val="24"/>
           <w:szCs w:val="24"/>
         </w:rPr>
-        <w:t>Find</w:t>
-      </w:r>
-      <w:r>
-        <w:rPr>
-          <w:rFonts w:ascii="Times New Roman" w:hAnsi="Times New Roman" w:cs="Times New Roman"/>
-          <w:bCs/>
-          <w:sz w:val="24"/>
-          <w:szCs w:val="24"/>
-        </w:rPr>
-        <w:t xml:space="preserve"> total number of products s</w:t>
+        <w:t>Find total number of products s</w:t>
       </w:r>
       <w:r>
         <w:rPr>
@@ -3042,16 +2910,7 @@
           <w:sz w:val="24"/>
           <w:szCs w:val="24"/>
         </w:rPr>
-        <w:t xml:space="preserve"> at </w:t>
-      </w:r>
-      <w:r>
-        <w:rPr>
-          <w:rFonts w:ascii="Times New Roman" w:hAnsi="Times New Roman" w:cs="Times New Roman"/>
-          <w:bCs/>
-          <w:sz w:val="24"/>
-          <w:szCs w:val="24"/>
-        </w:rPr>
-        <w:t>retail price</w:t>
+        <w:t xml:space="preserve"> at retail price</w:t>
       </w:r>
       <w:r>
         <w:rPr>
@@ -3123,16 +2982,7 @@
           <w:sz w:val="24"/>
           <w:szCs w:val="24"/>
         </w:rPr>
-        <w:t xml:space="preserve"> </w:t>
-      </w:r>
-      <w:r>
-        <w:rPr>
-          <w:rFonts w:ascii="Times New Roman" w:hAnsi="Times New Roman" w:cs="Times New Roman"/>
-          <w:bCs/>
-          <w:sz w:val="24"/>
-          <w:szCs w:val="24"/>
-        </w:rPr>
-        <w:t xml:space="preserve">from </w:t>
+        <w:t xml:space="preserve"> from </w:t>
       </w:r>
       <w:r>
         <w:rPr>
@@ -3259,23 +3109,7 @@
           <w:rFonts w:ascii="Times New Roman" w:hAnsi="Times New Roman" w:cs="Times New Roman"/>
           <w:bCs/>
         </w:rPr>
-        <w:t xml:space="preserve">Quantity and </w:t>
-      </w:r>
-      <w:proofErr w:type="spellStart"/>
-      <w:r>
-        <w:rPr>
-          <w:rFonts w:ascii="Times New Roman" w:hAnsi="Times New Roman" w:cs="Times New Roman"/>
-          <w:bCs/>
-        </w:rPr>
-        <w:t>Discount_Price</w:t>
-      </w:r>
-      <w:proofErr w:type="spellEnd"/>
-      <w:r>
-        <w:rPr>
-          <w:rFonts w:ascii="Times New Roman" w:hAnsi="Times New Roman" w:cs="Times New Roman"/>
-          <w:bCs/>
-        </w:rPr>
-        <w:t xml:space="preserve"> (</w:t>
+        <w:t>Quantity and Discount_Price (</w:t>
       </w:r>
       <w:r>
         <w:rPr>
@@ -3345,28 +3179,14 @@
           <w:rFonts w:ascii="Times New Roman" w:hAnsi="Times New Roman" w:cs="Times New Roman"/>
           <w:bCs/>
         </w:rPr>
-        <w:t xml:space="preserve"> </w:t>
-      </w:r>
-      <w:r>
-        <w:rPr>
-          <w:rFonts w:ascii="Times New Roman" w:hAnsi="Times New Roman" w:cs="Times New Roman"/>
-          <w:bCs/>
-        </w:rPr>
-        <w:t xml:space="preserve">(from the </w:t>
+        <w:t xml:space="preserve"> (from the </w:t>
       </w:r>
       <w:r>
         <w:rPr>
           <w:rFonts w:ascii="Times New Roman" w:hAnsi="Times New Roman" w:cs="Times New Roman"/>
           <w:color w:val="4472C4" w:themeColor="accent1"/>
         </w:rPr>
-        <w:t>DAY</w:t>
-      </w:r>
-      <w:r>
-        <w:rPr>
-          <w:rFonts w:ascii="Times New Roman" w:hAnsi="Times New Roman" w:cs="Times New Roman"/>
-          <w:color w:val="4472C4" w:themeColor="accent1"/>
-        </w:rPr>
-        <w:t xml:space="preserve"> </w:t>
+        <w:t xml:space="preserve">DAY </w:t>
       </w:r>
       <w:r>
         <w:rPr>
@@ -3394,14 +3214,7 @@
           <w:rFonts w:ascii="Times New Roman" w:hAnsi="Times New Roman" w:cs="Times New Roman"/>
           <w:bCs/>
         </w:rPr>
-        <w:t xml:space="preserve"> total actual revenue</w:t>
-      </w:r>
-      <w:r>
-        <w:rPr>
-          <w:rFonts w:ascii="Times New Roman" w:hAnsi="Times New Roman" w:cs="Times New Roman"/>
-          <w:bCs/>
-        </w:rPr>
-        <w:t xml:space="preserve"> </w:t>
+        <w:t xml:space="preserve"> total actual revenue </w:t>
       </w:r>
       <w:r>
         <w:rPr>
@@ -3528,21 +3341,12 @@
         </w:rPr>
         <w:t xml:space="preserve">and </w:t>
       </w:r>
-      <w:proofErr w:type="spellStart"/>
-      <w:r>
-        <w:rPr>
-          <w:rFonts w:ascii="Times New Roman" w:hAnsi="Times New Roman" w:cs="Times New Roman"/>
-          <w:color w:val="auto"/>
-        </w:rPr>
-        <w:t>Retail_Price</w:t>
-      </w:r>
-      <w:proofErr w:type="spellEnd"/>
-      <w:r>
-        <w:rPr>
-          <w:rFonts w:ascii="Times New Roman" w:hAnsi="Times New Roman" w:cs="Times New Roman"/>
-          <w:color w:val="auto"/>
-        </w:rPr>
-        <w:t xml:space="preserve"> </w:t>
+      <w:r>
+        <w:rPr>
+          <w:rFonts w:ascii="Times New Roman" w:hAnsi="Times New Roman" w:cs="Times New Roman"/>
+          <w:color w:val="auto"/>
+        </w:rPr>
+        <w:t xml:space="preserve">Retail_Price </w:t>
       </w:r>
       <w:r>
         <w:rPr>
@@ -5025,14 +4829,7 @@
           <w:rFonts w:ascii="Times New Roman" w:hAnsi="Times New Roman" w:cs="Times New Roman"/>
           <w:bCs/>
         </w:rPr>
-        <w:t xml:space="preserve"> at the specific Date </w:t>
-      </w:r>
-      <w:r>
-        <w:rPr>
-          <w:rFonts w:ascii="Times New Roman" w:hAnsi="Times New Roman" w:cs="Times New Roman"/>
-          <w:bCs/>
-        </w:rPr>
-        <w:t xml:space="preserve">that year </w:t>
+        <w:t xml:space="preserve"> at the specific Date that year </w:t>
       </w:r>
       <w:r>
         <w:rPr>
@@ -5102,14 +4899,7 @@
           <w:rFonts w:ascii="Times New Roman" w:hAnsi="Times New Roman" w:cs="Times New Roman"/>
           <w:bCs/>
         </w:rPr>
-        <w:t xml:space="preserve"> that year</w:t>
-      </w:r>
-      <w:r>
-        <w:rPr>
-          <w:rFonts w:ascii="Times New Roman" w:hAnsi="Times New Roman" w:cs="Times New Roman"/>
-          <w:bCs/>
-        </w:rPr>
-        <w:t xml:space="preserve">.  </w:t>
+        <w:t xml:space="preserve"> that year.  </w:t>
       </w:r>
     </w:p>
     <w:p>
@@ -6323,25 +6113,7 @@
           <w:sz w:val="24"/>
           <w:szCs w:val="24"/>
         </w:rPr>
-        <w:t xml:space="preserve">Get all </w:t>
-      </w:r>
-      <w:proofErr w:type="spellStart"/>
-      <w:r>
-        <w:rPr>
-          <w:rFonts w:ascii="Times New Roman" w:hAnsi="Times New Roman" w:cs="Times New Roman"/>
-          <w:sz w:val="24"/>
-          <w:szCs w:val="24"/>
-        </w:rPr>
-        <w:t>Category_Name</w:t>
-      </w:r>
-      <w:proofErr w:type="spellEnd"/>
-      <w:r>
-        <w:rPr>
-          <w:rFonts w:ascii="Times New Roman" w:hAnsi="Times New Roman" w:cs="Times New Roman"/>
-          <w:sz w:val="24"/>
-          <w:szCs w:val="24"/>
-        </w:rPr>
-        <w:t xml:space="preserve"> </w:t>
+        <w:t xml:space="preserve">Get all Category_Name </w:t>
       </w:r>
       <w:r>
         <w:rPr>
@@ -6532,23 +6304,13 @@
         <w:t xml:space="preserve">Get </w:t>
       </w:r>
       <w:commentRangeStart w:id="4"/>
-      <w:proofErr w:type="spellStart"/>
-      <w:r>
-        <w:rPr>
-          <w:rFonts w:ascii="Times New Roman" w:eastAsia="SimSun" w:hAnsi="Times New Roman" w:cs="Times New Roman"/>
-          <w:sz w:val="24"/>
-          <w:szCs w:val="24"/>
-        </w:rPr>
-        <w:t>Store_Number</w:t>
-      </w:r>
-      <w:proofErr w:type="spellEnd"/>
-      <w:r>
-        <w:rPr>
-          <w:rFonts w:ascii="Times New Roman" w:eastAsia="SimSun" w:hAnsi="Times New Roman" w:cs="Times New Roman"/>
-          <w:sz w:val="24"/>
-          <w:szCs w:val="24"/>
-        </w:rPr>
-        <w:t xml:space="preserve"> data </w:t>
+      <w:r>
+        <w:rPr>
+          <w:rFonts w:ascii="Times New Roman" w:eastAsia="SimSun" w:hAnsi="Times New Roman" w:cs="Times New Roman"/>
+          <w:sz w:val="24"/>
+          <w:szCs w:val="24"/>
+        </w:rPr>
+        <w:t xml:space="preserve">Store_Number data </w:t>
       </w:r>
       <w:r>
         <w:rPr>
@@ -6664,7 +6426,6 @@
         </w:rPr>
         <w:t xml:space="preserve">If store </w:t>
       </w:r>
-      <w:proofErr w:type="spellStart"/>
       <w:r>
         <w:rPr>
           <w:rFonts w:ascii="Times New Roman" w:hAnsi="Times New Roman" w:cs="Times New Roman"/>
@@ -6673,7 +6434,6 @@
         </w:rPr>
         <w:t>Has_Restaurant</w:t>
       </w:r>
-      <w:proofErr w:type="spellEnd"/>
       <w:r>
         <w:rPr>
           <w:rFonts w:ascii="Times New Roman" w:hAnsi="Times New Roman" w:cs="Times New Roman"/>
@@ -6880,14 +6640,7 @@
           <w:rFonts w:ascii="Times New Roman" w:hAnsi="Times New Roman" w:cs="Times New Roman"/>
           <w:bCs/>
         </w:rPr>
-        <w:t xml:space="preserve"> </w:t>
-      </w:r>
-      <w:r>
-        <w:rPr>
-          <w:rFonts w:ascii="Times New Roman" w:hAnsi="Times New Roman" w:cs="Times New Roman"/>
-          <w:bCs/>
-        </w:rPr>
-        <w:t>for all stores</w:t>
+        <w:t xml:space="preserve"> for all stores</w:t>
       </w:r>
       <w:r>
         <w:rPr>
@@ -7015,14 +6768,7 @@
           <w:rFonts w:ascii="Times New Roman" w:hAnsi="Times New Roman" w:cs="Times New Roman"/>
           <w:bCs/>
         </w:rPr>
-        <w:t>Quantity</w:t>
-      </w:r>
-      <w:r>
-        <w:rPr>
-          <w:rFonts w:ascii="Times New Roman" w:hAnsi="Times New Roman" w:cs="Times New Roman"/>
-          <w:bCs/>
-        </w:rPr>
-        <w:t xml:space="preserve"> </w:t>
+        <w:t xml:space="preserve">Quantity </w:t>
       </w:r>
       <w:r>
         <w:rPr>
@@ -7055,21 +6801,7 @@
           <w:rFonts w:ascii="Times New Roman" w:hAnsi="Times New Roman" w:cs="Times New Roman"/>
           <w:bCs/>
         </w:rPr>
-        <w:t xml:space="preserve"> for all stores with</w:t>
-      </w:r>
-      <w:r>
-        <w:rPr>
-          <w:rFonts w:ascii="Times New Roman" w:hAnsi="Times New Roman" w:cs="Times New Roman"/>
-          <w:bCs/>
-        </w:rPr>
-        <w:t>out</w:t>
-      </w:r>
-      <w:r>
-        <w:rPr>
-          <w:rFonts w:ascii="Times New Roman" w:hAnsi="Times New Roman" w:cs="Times New Roman"/>
-          <w:bCs/>
-        </w:rPr>
-        <w:t xml:space="preserve"> a restaurant</w:t>
+        <w:t xml:space="preserve"> for all stores without a restaurant</w:t>
       </w:r>
     </w:p>
     <w:p>
@@ -7111,7 +6843,6 @@
         </w:rPr>
         <w:t xml:space="preserve"> </w:t>
       </w:r>
-      <w:proofErr w:type="spellStart"/>
       <w:r>
         <w:rPr>
           <w:rFonts w:ascii="Times New Roman" w:eastAsia="SimSun" w:hAnsi="Times New Roman" w:cs="Times New Roman"/>
@@ -7136,7 +6867,6 @@
         </w:rPr>
         <w:t>ame</w:t>
       </w:r>
-      <w:proofErr w:type="spellEnd"/>
       <w:r>
         <w:rPr>
           <w:rFonts w:ascii="Times New Roman" w:eastAsia="SimSun" w:hAnsi="Times New Roman" w:cs="Times New Roman"/>
@@ -8195,7 +7925,6 @@
         </w:rPr>
         <w:t xml:space="preserve"> </w:t>
       </w:r>
-      <w:proofErr w:type="spellStart"/>
       <w:r>
         <w:rPr>
           <w:rFonts w:ascii="Times New Roman" w:eastAsia="SimSun" w:hAnsi="Times New Roman" w:cs="Times New Roman"/>
@@ -8204,7 +7933,6 @@
         </w:rPr>
         <w:t>Discount_Price</w:t>
       </w:r>
-      <w:proofErr w:type="spellEnd"/>
       <w:r>
         <w:rPr>
           <w:rFonts w:ascii="Times New Roman" w:eastAsia="SimSun" w:hAnsi="Times New Roman" w:cs="Times New Roman"/>
@@ -8353,7 +8081,6 @@
         </w:rPr>
         <w:t xml:space="preserve">Product has </w:t>
       </w:r>
-      <w:proofErr w:type="spellStart"/>
       <w:r>
         <w:rPr>
           <w:rFonts w:ascii="Times New Roman" w:hAnsi="Times New Roman" w:cs="Times New Roman"/>
@@ -8361,7 +8088,6 @@
         </w:rPr>
         <w:t>Discount_Price</w:t>
       </w:r>
-      <w:proofErr w:type="spellEnd"/>
       <w:r>
         <w:rPr>
           <w:rFonts w:ascii="Times New Roman" w:hAnsi="Times New Roman" w:cs="Times New Roman"/>
@@ -8404,7 +8130,6 @@
         </w:rPr>
         <w:t xml:space="preserve">, </w:t>
       </w:r>
-      <w:proofErr w:type="spellStart"/>
       <w:r>
         <w:rPr>
           <w:rFonts w:ascii="Times New Roman" w:hAnsi="Times New Roman" w:cs="Times New Roman"/>
@@ -8412,7 +8137,6 @@
         </w:rPr>
         <w:t>Product_Name</w:t>
       </w:r>
-      <w:proofErr w:type="spellEnd"/>
       <w:r>
         <w:rPr>
           <w:rFonts w:ascii="Times New Roman" w:hAnsi="Times New Roman" w:cs="Times New Roman"/>
@@ -8474,14 +8198,28 @@
           <w:rFonts w:ascii="Times New Roman" w:hAnsi="Times New Roman" w:cs="Times New Roman"/>
           <w:bCs/>
         </w:rPr>
-        <w:t xml:space="preserve">Get Quantity data for number of products sold </w:t>
-      </w:r>
-      <w:r>
-        <w:rPr>
-          <w:rFonts w:ascii="Times New Roman" w:hAnsi="Times New Roman" w:cs="Times New Roman"/>
-          <w:bCs/>
-        </w:rPr>
-        <w:t xml:space="preserve">during </w:t>
+        <w:t xml:space="preserve">Get Quantity data for number of </w:t>
+      </w:r>
+      <w:r>
+        <w:rPr>
+          <w:rFonts w:ascii="Times New Roman" w:hAnsi="Times New Roman" w:cs="Times New Roman" w:hint="eastAsia"/>
+          <w:bCs/>
+        </w:rPr>
+        <w:t>this</w:t>
+      </w:r>
+      <w:r>
+        <w:rPr>
+          <w:rFonts w:ascii="Times New Roman" w:hAnsi="Times New Roman" w:cs="Times New Roman"/>
+          <w:bCs/>
+        </w:rPr>
+        <w:t xml:space="preserve"> </w:t>
+      </w:r>
+      <w:r>
+        <w:rPr>
+          <w:rFonts w:ascii="Times New Roman" w:hAnsi="Times New Roman" w:cs="Times New Roman"/>
+          <w:bCs/>
+        </w:rPr>
+        <w:t xml:space="preserve">product sold during </w:t>
       </w:r>
       <w:r>
         <w:rPr>
@@ -8500,14 +8238,7 @@
           <w:rFonts w:ascii="Times New Roman" w:hAnsi="Times New Roman" w:cs="Times New Roman"/>
           <w:bCs/>
         </w:rPr>
-        <w:t xml:space="preserve"> </w:t>
-      </w:r>
-      <w:r>
-        <w:rPr>
-          <w:rFonts w:ascii="Times New Roman" w:hAnsi="Times New Roman" w:cs="Times New Roman"/>
-          <w:bCs/>
-        </w:rPr>
-        <w:t>(from</w:t>
+        <w:t xml:space="preserve"> (from</w:t>
       </w:r>
       <w:r>
         <w:rPr>
@@ -8521,7 +8252,14 @@
           <w:rFonts w:ascii="Times New Roman" w:hAnsi="Times New Roman" w:cs="Times New Roman"/>
           <w:color w:val="4472C4" w:themeColor="accent1"/>
         </w:rPr>
-        <w:t>SALE</w:t>
+        <w:t xml:space="preserve">SALE </w:t>
+      </w:r>
+      <w:r>
+        <w:rPr>
+          <w:rFonts w:ascii="Times New Roman" w:hAnsi="Times New Roman" w:cs="Times New Roman"/>
+          <w:color w:val="auto"/>
+        </w:rPr>
+        <w:t>and</w:t>
       </w:r>
       <w:r>
         <w:rPr>
@@ -8533,6 +8271,62 @@
       <w:r>
         <w:rPr>
           <w:rFonts w:ascii="Times New Roman" w:hAnsi="Times New Roman" w:cs="Times New Roman"/>
+          <w:color w:val="4472C4" w:themeColor="accent1"/>
+        </w:rPr>
+        <w:t>ADVERTISING_CAMPAIGN</w:t>
+      </w:r>
+      <w:r>
+        <w:rPr>
+          <w:rFonts w:ascii="Times New Roman" w:hAnsi="Times New Roman" w:cs="Times New Roman"/>
+          <w:color w:val="4472C4" w:themeColor="accent1"/>
+        </w:rPr>
+        <w:t xml:space="preserve"> </w:t>
+      </w:r>
+      <w:r>
+        <w:rPr>
+          <w:rFonts w:ascii="Times New Roman" w:hAnsi="Times New Roman" w:cs="Times New Roman"/>
+          <w:bCs/>
+        </w:rPr>
+        <w:t>table</w:t>
+      </w:r>
+      <w:r>
+        <w:rPr>
+          <w:rFonts w:ascii="Times New Roman" w:hAnsi="Times New Roman" w:cs="Times New Roman"/>
+          <w:bCs/>
+        </w:rPr>
+        <w:t>s</w:t>
+      </w:r>
+      <w:r>
+        <w:rPr>
+          <w:rFonts w:ascii="Times New Roman" w:hAnsi="Times New Roman" w:cs="Times New Roman"/>
+          <w:bCs/>
+        </w:rPr>
+        <w:t>)</w:t>
+      </w:r>
+      <w:r>
+        <w:rPr>
+          <w:rFonts w:ascii="Times New Roman" w:hAnsi="Times New Roman" w:cs="Times New Roman"/>
+          <w:bCs/>
+        </w:rPr>
+        <w:t xml:space="preserve"> at the specific discount Date </w:t>
+      </w:r>
+      <w:r>
+        <w:rPr>
+          <w:rFonts w:ascii="Times New Roman" w:hAnsi="Times New Roman" w:cs="Times New Roman"/>
+          <w:bCs/>
+        </w:rPr>
+        <w:t xml:space="preserve">(from </w:t>
+      </w:r>
+      <w:r>
+        <w:rPr>
+          <w:rFonts w:ascii="Times New Roman" w:hAnsi="Times New Roman" w:cs="Times New Roman"/>
+          <w:color w:val="4472C4" w:themeColor="accent1"/>
+        </w:rPr>
+        <w:t xml:space="preserve">DAY </w:t>
+      </w:r>
+      <w:r>
+        <w:rPr>
+          <w:rFonts w:ascii="Times New Roman" w:hAnsi="Times New Roman" w:cs="Times New Roman"/>
           <w:color w:val="auto"/>
         </w:rPr>
         <w:t>and</w:t>
@@ -8542,90 +8336,6 @@
           <w:rFonts w:ascii="Times New Roman" w:hAnsi="Times New Roman" w:cs="Times New Roman"/>
           <w:color w:val="4472C4" w:themeColor="accent1"/>
         </w:rPr>
-        <w:t xml:space="preserve"> </w:t>
-      </w:r>
-      <w:r>
-        <w:rPr>
-          <w:rFonts w:ascii="Times New Roman" w:hAnsi="Times New Roman" w:cs="Times New Roman"/>
-          <w:color w:val="4472C4" w:themeColor="accent1"/>
-        </w:rPr>
-        <w:t>ADVERTISING_CAMPAIGN</w:t>
-      </w:r>
-      <w:r>
-        <w:rPr>
-          <w:rFonts w:ascii="Times New Roman" w:hAnsi="Times New Roman" w:cs="Times New Roman"/>
-          <w:color w:val="4472C4" w:themeColor="accent1"/>
-        </w:rPr>
-        <w:t xml:space="preserve"> </w:t>
-      </w:r>
-      <w:r>
-        <w:rPr>
-          <w:rFonts w:ascii="Times New Roman" w:hAnsi="Times New Roman" w:cs="Times New Roman"/>
-          <w:bCs/>
-        </w:rPr>
-        <w:t>table</w:t>
-      </w:r>
-      <w:r>
-        <w:rPr>
-          <w:rFonts w:ascii="Times New Roman" w:hAnsi="Times New Roman" w:cs="Times New Roman"/>
-          <w:bCs/>
-        </w:rPr>
-        <w:t>s</w:t>
-      </w:r>
-      <w:r>
-        <w:rPr>
-          <w:rFonts w:ascii="Times New Roman" w:hAnsi="Times New Roman" w:cs="Times New Roman"/>
-          <w:bCs/>
-        </w:rPr>
-        <w:t>)</w:t>
-      </w:r>
-      <w:r>
-        <w:rPr>
-          <w:rFonts w:ascii="Times New Roman" w:hAnsi="Times New Roman" w:cs="Times New Roman"/>
-          <w:bCs/>
-        </w:rPr>
-        <w:t xml:space="preserve"> at the specific </w:t>
-      </w:r>
-      <w:r>
-        <w:rPr>
-          <w:rFonts w:ascii="Times New Roman" w:hAnsi="Times New Roman" w:cs="Times New Roman"/>
-          <w:bCs/>
-        </w:rPr>
-        <w:t xml:space="preserve">discount </w:t>
-      </w:r>
-      <w:r>
-        <w:rPr>
-          <w:rFonts w:ascii="Times New Roman" w:hAnsi="Times New Roman" w:cs="Times New Roman"/>
-          <w:bCs/>
-        </w:rPr>
-        <w:t xml:space="preserve">Date </w:t>
-      </w:r>
-      <w:r>
-        <w:rPr>
-          <w:rFonts w:ascii="Times New Roman" w:hAnsi="Times New Roman" w:cs="Times New Roman"/>
-          <w:bCs/>
-        </w:rPr>
-        <w:t xml:space="preserve">(from </w:t>
-      </w:r>
-      <w:r>
-        <w:rPr>
-          <w:rFonts w:ascii="Times New Roman" w:hAnsi="Times New Roman" w:cs="Times New Roman"/>
-          <w:color w:val="4472C4" w:themeColor="accent1"/>
-        </w:rPr>
-        <w:t xml:space="preserve">DAY </w:t>
-      </w:r>
-      <w:r>
-        <w:rPr>
-          <w:rFonts w:ascii="Times New Roman" w:hAnsi="Times New Roman" w:cs="Times New Roman"/>
-          <w:color w:val="auto"/>
-        </w:rPr>
-        <w:t>and</w:t>
-      </w:r>
-      <w:r>
-        <w:rPr>
-          <w:rFonts w:ascii="Times New Roman" w:hAnsi="Times New Roman" w:cs="Times New Roman"/>
-          <w:color w:val="4472C4" w:themeColor="accent1"/>
-        </w:rPr>
         <w:t xml:space="preserve"> DSICOUNT </w:t>
       </w:r>
       <w:r>
@@ -8647,21 +8357,7 @@
           <w:rFonts w:ascii="Times New Roman" w:hAnsi="Times New Roman" w:cs="Times New Roman"/>
           <w:bCs/>
         </w:rPr>
-        <w:t xml:space="preserve">Find total </w:t>
-      </w:r>
-      <w:r>
-        <w:rPr>
-          <w:rFonts w:ascii="Times New Roman" w:hAnsi="Times New Roman" w:cs="Times New Roman"/>
-          <w:bCs/>
-        </w:rPr>
-        <w:t>quantity</w:t>
-      </w:r>
-      <w:r>
-        <w:rPr>
-          <w:rFonts w:ascii="Times New Roman" w:hAnsi="Times New Roman" w:cs="Times New Roman"/>
-          <w:bCs/>
-        </w:rPr>
-        <w:t xml:space="preserve"> sold during </w:t>
+        <w:t xml:space="preserve">Find total quantity sold during </w:t>
       </w:r>
       <w:r>
         <w:rPr>
@@ -8674,14 +8370,7 @@
           <w:rFonts w:ascii="Times New Roman" w:hAnsi="Times New Roman" w:cs="Times New Roman"/>
           <w:bCs/>
         </w:rPr>
-        <w:t xml:space="preserve"> </w:t>
-      </w:r>
-      <w:r>
-        <w:rPr>
-          <w:rFonts w:ascii="Times New Roman" w:hAnsi="Times New Roman" w:cs="Times New Roman"/>
-          <w:bCs/>
-        </w:rPr>
-        <w:t xml:space="preserve">by aggregating Quantity in all </w:t>
+        <w:t xml:space="preserve"> by aggregating Quantity in all </w:t>
       </w:r>
       <w:r>
         <w:rPr>
@@ -8765,21 +8454,21 @@
           <w:rFonts w:ascii="Times New Roman" w:hAnsi="Times New Roman" w:cs="Times New Roman"/>
           <w:bCs/>
         </w:rPr>
-        <w:t xml:space="preserve">Get Quantity data for number of products sold </w:t>
-      </w:r>
-      <w:r>
-        <w:rPr>
-          <w:rFonts w:ascii="Times New Roman" w:hAnsi="Times New Roman" w:cs="Times New Roman"/>
-          <w:bCs/>
-        </w:rPr>
-        <w:t>outside</w:t>
-      </w:r>
-      <w:r>
-        <w:rPr>
-          <w:rFonts w:ascii="Times New Roman" w:hAnsi="Times New Roman" w:cs="Times New Roman"/>
-          <w:bCs/>
-        </w:rPr>
-        <w:t xml:space="preserve"> </w:t>
+        <w:t xml:space="preserve">Get Quantity data for number of </w:t>
+      </w:r>
+      <w:r>
+        <w:rPr>
+          <w:rFonts w:ascii="Times New Roman" w:hAnsi="Times New Roman" w:cs="Times New Roman"/>
+          <w:bCs/>
+        </w:rPr>
+        <w:t xml:space="preserve">this </w:t>
+      </w:r>
+      <w:r>
+        <w:rPr>
+          <w:rFonts w:ascii="Times New Roman" w:hAnsi="Times New Roman" w:cs="Times New Roman"/>
+          <w:bCs/>
+        </w:rPr>
+        <w:t xml:space="preserve">product sold outside </w:t>
       </w:r>
       <w:r>
         <w:rPr>
@@ -9452,21 +9141,8 @@
         <w:pStyle w:val="ab"/>
       </w:pPr>
       <w:r>
-        <w:t xml:space="preserve">Inner join Product p on </w:t>
-      </w:r>
-      <w:proofErr w:type="spellStart"/>
-      <w:r>
-        <w:t>c.Name</w:t>
-      </w:r>
-      <w:proofErr w:type="spellEnd"/>
-      <w:r>
-        <w:t xml:space="preserve"> =</w:t>
-      </w:r>
-      <w:proofErr w:type="spellStart"/>
-      <w:r>
-        <w:t>p.CNAME</w:t>
-      </w:r>
-      <w:proofErr w:type="spellEnd"/>
+        <w:t>Inner join Product p on c.Name =p.CNAME</w:t>
+      </w:r>
     </w:p>
     <w:p>
       <w:pPr>

</xml_diff>